<commit_message>
Updated README file, added Github repo link to manuscript.
</commit_message>
<xml_diff>
--- a/0_manuscript/Manuscript_FINAL.docx
+++ b/0_manuscript/Manuscript_FINAL.docx
@@ -2727,15 +2727,7 @@
         <w:t xml:space="preserve">immediately around Unit 4 </w:t>
       </w:r>
       <w:r>
-        <w:t xml:space="preserve">does not have any large, permanent bodies of water, although there are </w:t>
-      </w:r>
-      <w:proofErr w:type="gramStart"/>
-      <w:r>
-        <w:t>a number of</w:t>
-      </w:r>
-      <w:proofErr w:type="gramEnd"/>
-      <w:r>
-        <w:t xml:space="preserve"> small farm ponds in the vicinity and a small </w:t>
+        <w:t xml:space="preserve">does not have any large, permanent bodies of water, although there are small farm ponds in the vicinity and a small </w:t>
       </w:r>
       <w:r>
         <w:t xml:space="preserve">intermittent </w:t>
@@ -2780,7 +2772,7 @@
         <w:t xml:space="preserve"> The nest boxes at this site are situated</w:t>
       </w:r>
       <w:r>
-        <w:t xml:space="preserve"> in successional old field, shallow emergent marsh, and shrub swamp, and are surrounded by successional shrubland</w:t>
+        <w:t xml:space="preserve"> in successional old field, shallow emergent marsh, and shrub swamp, and are surrounded by shrubland</w:t>
       </w:r>
       <w:r>
         <w:t xml:space="preserve">, </w:t>
@@ -2953,29 +2945,29 @@
         <w:t>.</w:t>
       </w:r>
       <w:r>
-        <w:t xml:space="preserve"> </w:t>
+        <w:t xml:space="preserve"> Additionally, during </w:t>
+      </w:r>
+      <w:r>
+        <w:t xml:space="preserve">day 6-7 of </w:t>
+      </w:r>
+      <w:r>
+        <w:t xml:space="preserve">provisioning, we aimed to catch </w:t>
+      </w:r>
+      <w:r>
+        <w:t>most</w:t>
+      </w:r>
+      <w:r>
+        <w:t xml:space="preserve"> males at Unit 1 and Unit</w:t>
+      </w:r>
+      <w:r>
+        <w:t xml:space="preserve"> 2</w:t>
+      </w:r>
+      <w:r>
+        <w:t xml:space="preserve">, </w:t>
       </w:r>
       <w:r>
         <w:lastRenderedPageBreak/>
-        <w:t xml:space="preserve">Additionally, during </w:t>
-      </w:r>
-      <w:r>
-        <w:t xml:space="preserve">day 6-7 of </w:t>
-      </w:r>
-      <w:r>
-        <w:t xml:space="preserve">provisioning, we aimed to catch </w:t>
-      </w:r>
-      <w:r>
-        <w:t>most</w:t>
-      </w:r>
-      <w:r>
-        <w:t xml:space="preserve"> males at Unit 1 and Unit</w:t>
-      </w:r>
-      <w:r>
-        <w:t xml:space="preserve"> 2</w:t>
-      </w:r>
-      <w:r>
-        <w:t xml:space="preserve">, and we opportunistically caught males at Turkey Hill and Unit 4. </w:t>
+        <w:t xml:space="preserve">and we opportunistically caught males at Turkey Hill and Unit 4. </w:t>
       </w:r>
     </w:p>
     <w:p>
@@ -3197,26 +3189,26 @@
         <w:t xml:space="preserve"> kits. </w:t>
       </w:r>
       <w:r>
-        <w:t xml:space="preserve">All steps of the DNA extraction were performed on surfaces sanitized with 70% ethanol and with gloved </w:t>
+        <w:t xml:space="preserve">All steps of the DNA extraction were performed on surfaces sanitized with 70% ethanol and with gloved hands sanitized with 70% ethanol. </w:t>
+      </w:r>
+      <w:r>
+        <w:t xml:space="preserve">We followed the </w:t>
+      </w:r>
+      <w:r>
+        <w:t xml:space="preserve">manufacturer’s </w:t>
+      </w:r>
+      <w:r>
+        <w:t>protocol</w:t>
+      </w:r>
+      <w:r>
+        <w:t xml:space="preserve"> </w:t>
+      </w:r>
+      <w:r>
+        <w:t xml:space="preserve">with a few </w:t>
       </w:r>
       <w:r>
         <w:lastRenderedPageBreak/>
-        <w:t xml:space="preserve">hands sanitized with 70% ethanol. </w:t>
-      </w:r>
-      <w:r>
-        <w:t xml:space="preserve">We followed the </w:t>
-      </w:r>
-      <w:r>
-        <w:t xml:space="preserve">manufacturer’s </w:t>
-      </w:r>
-      <w:r>
-        <w:t>protocol</w:t>
-      </w:r>
-      <w:r>
-        <w:t xml:space="preserve"> </w:t>
-      </w:r>
-      <w:r>
-        <w:t>with a few modifications.</w:t>
+        <w:t>modifications.</w:t>
       </w:r>
       <w:r>
         <w:t xml:space="preserve"> We added </w:t>
@@ -3586,26 +3578,29 @@
         <w:t xml:space="preserve"> </w:t>
       </w:r>
       <w:r>
+        <w:fldChar w:fldCharType="begin"/>
+      </w:r>
+      <w:r>
+        <w:instrText xml:space="preserve"> ADDIN ZOTERO_ITEM CSL_CITATION {"citationID":"UaR2sdOD","properties":{"formattedCitation":"(Palmer et al., 2018)","plainCitation":"(Palmer et al., 2018)","noteIndex":0},"citationItems":[{"id":203,"uris":["http://zotero.org/users/3289625/items/SS72PKYJ"],"itemData":{"id":203,"type":"article-journal","container-title":"PeerJ","note":"publisher: PeerJ Inc.","page":"e4925","title":"Non-biological synthetic spike-in controls and the AMPtk software pipeline improve mycobiome data","volume":"6","author":[{"family":"Palmer","given":"Jonathan M"},{"family":"Jusino","given":"Michelle A"},{"family":"Banik","given":"Mark T"},{"family":"Lindner","given":"Daniel L"}],"issued":{"date-parts":[["2018"]]}}}],"schema":"https://github.com/citation-style-language/schema/raw/master/csl-citation.json"} </w:instrText>
+      </w:r>
+      <w:r>
+        <w:fldChar w:fldCharType="separate"/>
+      </w:r>
+      <w:r>
+        <w:rPr>
+          <w:noProof/>
+        </w:rPr>
+        <w:t>(Palmer et al., 2018)</w:t>
+      </w:r>
+      <w:r>
+        <w:fldChar w:fldCharType="end"/>
+      </w:r>
+      <w:r>
+        <w:t xml:space="preserve">, closely following the workflow described on the project website </w:t>
+      </w:r>
+      <w:r>
         <w:lastRenderedPageBreak/>
-        <w:fldChar w:fldCharType="begin"/>
-      </w:r>
-      <w:r>
-        <w:instrText xml:space="preserve"> ADDIN ZOTERO_ITEM CSL_CITATION {"citationID":"UaR2sdOD","properties":{"formattedCitation":"(Palmer et al., 2018)","plainCitation":"(Palmer et al., 2018)","noteIndex":0},"citationItems":[{"id":203,"uris":["http://zotero.org/users/3289625/items/SS72PKYJ"],"itemData":{"id":203,"type":"article-journal","container-title":"PeerJ","note":"publisher: PeerJ Inc.","page":"e4925","title":"Non-biological synthetic spike-in controls and the AMPtk software pipeline improve mycobiome data","volume":"6","author":[{"family":"Palmer","given":"Jonathan M"},{"family":"Jusino","given":"Michelle A"},{"family":"Banik","given":"Mark T"},{"family":"Lindner","given":"Daniel L"}],"issued":{"date-parts":[["2018"]]}}}],"schema":"https://github.com/citation-style-language/schema/raw/master/csl-citation.json"} </w:instrText>
-      </w:r>
-      <w:r>
-        <w:fldChar w:fldCharType="separate"/>
-      </w:r>
-      <w:r>
-        <w:rPr>
-          <w:noProof/>
-        </w:rPr>
-        <w:t>(Palmer et al., 2018)</w:t>
-      </w:r>
-      <w:r>
-        <w:fldChar w:fldCharType="end"/>
-      </w:r>
-      <w:r>
-        <w:t>, closely following the workflow described on the project website (amptk.readthedocs.io/</w:t>
+        <w:t>(amptk.readthedocs.io/</w:t>
       </w:r>
       <w:proofErr w:type="spellStart"/>
       <w:r>
@@ -3864,7 +3859,7 @@
         <w:t xml:space="preserve"> </w:t>
       </w:r>
       <w:r>
-        <w:t xml:space="preserve">We continue to use the term “insects” throughout the manuscript to match with classic language about tree swallow diet, but our metrics of insects </w:t>
+        <w:t xml:space="preserve">We continue to use the term “insects” throughout the manuscript, but our metrics of insects </w:t>
       </w:r>
       <w:r>
         <w:t>also include a few non</w:t>
@@ -3890,7 +3885,7 @@
         <w:t xml:space="preserve"> family from the following choices: aquatic, terrestrial, both, and unknown. </w:t>
       </w:r>
       <w:r>
-        <w:t>These classifications were performed via internet searches and consultations with entomologists familiar with insect families and genera.</w:t>
+        <w:t>These classifications were performed via internet searches and consultations with entomologists.</w:t>
       </w:r>
       <w:r>
         <w:t xml:space="preserve"> </w:t>
@@ -3905,38 +3900,38 @@
         <w:t xml:space="preserve"> larval forms in both aquatic and terrestrial habitats</w:t>
       </w:r>
       <w:r>
-        <w:t xml:space="preserve"> (i.e., with </w:t>
+        <w:t xml:space="preserve"> (i.e., with classification “both</w:t>
+      </w:r>
+      <w:r>
+        <w:t>,</w:t>
+      </w:r>
+      <w:r>
+        <w:t>”</w:t>
+      </w:r>
+      <w:r>
+        <w:t xml:space="preserve"> </w:t>
+      </w:r>
+      <w:r>
+        <w:t>9.9</w:t>
+      </w:r>
+      <w:r>
+        <w:t>% of all families in the dataset</w:t>
+      </w:r>
+      <w:r>
+        <w:t>)</w:t>
+      </w:r>
+      <w:r>
+        <w:t xml:space="preserve"> we further examined whether reads could be identified to the genus level</w:t>
+      </w:r>
+      <w:r>
+        <w:t xml:space="preserve"> and, </w:t>
+      </w:r>
+      <w:r>
+        <w:t xml:space="preserve">when possible, we </w:t>
       </w:r>
       <w:r>
         <w:lastRenderedPageBreak/>
-        <w:t>classification “both</w:t>
-      </w:r>
-      <w:r>
-        <w:t>,</w:t>
-      </w:r>
-      <w:r>
-        <w:t>”</w:t>
-      </w:r>
-      <w:r>
-        <w:t xml:space="preserve"> </w:t>
-      </w:r>
-      <w:r>
-        <w:t>9.9</w:t>
-      </w:r>
-      <w:r>
-        <w:t>% of all families in the dataset</w:t>
-      </w:r>
-      <w:r>
-        <w:t>)</w:t>
-      </w:r>
-      <w:r>
-        <w:t xml:space="preserve"> we further examined whether reads could be identified to the genus level</w:t>
-      </w:r>
-      <w:r>
-        <w:t xml:space="preserve"> and, </w:t>
-      </w:r>
-      <w:r>
-        <w:t>when possible, we determined whether the members of each genus had aquatic or terrestrial larval forms.</w:t>
+        <w:t>determined whether the members of each genus had aquatic or terrestrial larval forms.</w:t>
       </w:r>
       <w:r>
         <w:t xml:space="preserve"> </w:t>
@@ -4260,22 +4255,19 @@
       </w:r>
       <w:proofErr w:type="gramEnd"/>
       <w:r>
-        <w:t xml:space="preserve"> the previously calculated relative abundances of aquatic distinct taxonomic </w:t>
+        <w:t xml:space="preserve"> the previously calculated relative abundances of aquatic distinct taxonomic groups </w:t>
+      </w:r>
+      <w:r>
+        <w:t>in</w:t>
+      </w:r>
+      <w:r>
+        <w:t xml:space="preserve"> each sample</w:t>
+      </w:r>
+      <w:r>
+        <w:t xml:space="preserve">. Second, we calculated the percent aquatic using occurrence of aquatic </w:t>
       </w:r>
       <w:r>
         <w:lastRenderedPageBreak/>
-        <w:t xml:space="preserve">groups </w:t>
-      </w:r>
-      <w:r>
-        <w:t>in</w:t>
-      </w:r>
-      <w:r>
-        <w:t xml:space="preserve"> each sample</w:t>
-      </w:r>
-      <w:r>
-        <w:t xml:space="preserve">. Second, we calculated the percent aquatic using occurrence of aquatic </w:t>
-      </w:r>
-      <w:r>
         <w:t>distinct taxonomic groups</w:t>
       </w:r>
       <w:r>
@@ -4436,11 +4428,11 @@
         <w:t xml:space="preserve"> in an animal’s diet</w:t>
       </w:r>
       <w:r>
-        <w:t xml:space="preserve">, potentially </w:t>
+        <w:t xml:space="preserve">, potentially overinflating the importance of rare taxa – including those that might be environmental </w:t>
       </w:r>
       <w:r>
         <w:lastRenderedPageBreak/>
-        <w:t>overinflating the importance of rare taxa – including those that might be environmental contaminants</w:t>
+        <w:t>contaminants</w:t>
       </w:r>
       <w:r>
         <w:t xml:space="preserve"> </w:t>
@@ -4645,11 +4637,7 @@
         <w:t xml:space="preserve">percent aquatic calculated via occurrence (with </w:t>
       </w:r>
       <w:r>
-        <w:t xml:space="preserve">family, results reported in the Supplementary </w:t>
-      </w:r>
-      <w:proofErr w:type="gramStart"/>
-      <w:r>
-        <w:t>Material</w:t>
+        <w:t>family, results reported in the Supplementary Material</w:t>
       </w:r>
       <w:r>
         <w:t>)</w:t>
@@ -4658,11 +4646,7 @@
         <w:t xml:space="preserve"> </w:t>
       </w:r>
       <w:r>
-        <w:t xml:space="preserve"> and</w:t>
-      </w:r>
-      <w:proofErr w:type="gramEnd"/>
-      <w:r>
-        <w:t xml:space="preserve"> alpha diversity</w:t>
+        <w:t>and alpha diversity</w:t>
       </w:r>
       <w:r>
         <w:t xml:space="preserve"> (calculated </w:t>
@@ -4671,17 +4655,20 @@
         <w:t xml:space="preserve">as </w:t>
       </w:r>
       <w:r>
+        <w:t>Simpson’s diversity index)</w:t>
+      </w:r>
+      <w:r>
+        <w:t xml:space="preserve">. </w:t>
+      </w:r>
+      <w:r>
+        <w:t xml:space="preserve">Collectively, we refer to these as metrics of diet variation. </w:t>
+      </w:r>
+      <w:r>
+        <w:t>We logit-</w:t>
+      </w:r>
+      <w:r>
         <w:lastRenderedPageBreak/>
-        <w:t>Simpson’s diversity index)</w:t>
-      </w:r>
-      <w:r>
-        <w:t xml:space="preserve">. </w:t>
-      </w:r>
-      <w:r>
-        <w:t xml:space="preserve">Collectively, we refer to these as metrics of diet variation. </w:t>
-      </w:r>
-      <w:r>
-        <w:t>We logit-transformed all percent data using th</w:t>
+        <w:t>transformed all percent data using th</w:t>
       </w:r>
       <w:r>
         <w:t>e R package</w:t>
@@ -4971,14 +4958,14 @@
         <w:t xml:space="preserve"> models to examine the relationship between diet variation and fledge success, with a binomial family and a logit link function. </w:t>
       </w:r>
       <w:r>
-        <w:t xml:space="preserve">We removed all nestlings from the </w:t>
+        <w:t>We removed all nestlings from the analysis that were predated (4 nestlings). W</w:t>
+      </w:r>
+      <w:r>
+        <w:t xml:space="preserve">e created separate models for day 12 and day 15 </w:t>
       </w:r>
       <w:r>
         <w:lastRenderedPageBreak/>
-        <w:t>analysis that were predated (4 nestlings). W</w:t>
-      </w:r>
-      <w:r>
-        <w:t xml:space="preserve">e created separate models for day 12 and day 15 nestlings. </w:t>
+        <w:t xml:space="preserve">nestlings. </w:t>
       </w:r>
       <w:r>
         <w:t xml:space="preserve">For the models for day 12 nestlings, diet variation was a fixed effect and experimental </w:t>
@@ -5388,11 +5375,11 @@
         <w:t>.</w:t>
       </w:r>
       <w:r>
-        <w:t xml:space="preserve"> </w:t>
+        <w:t xml:space="preserve"> For males, due to the possibility that females’ experimental treatment might affect their behavior, </w:t>
       </w:r>
       <w:r>
         <w:lastRenderedPageBreak/>
-        <w:t>For males, due to the possibility that females’ experimental treatment might affect their behavior, the experimental treatment of each male’s female mate was also assigned to the male.</w:t>
+        <w:t>the experimental treatment of each male’s female mate was also assigned to the male.</w:t>
       </w:r>
     </w:p>
     <w:p>
@@ -5804,17 +5791,17 @@
         <w:t>49</w:t>
       </w:r>
       <w:r>
-        <w:t xml:space="preserve"> were from males and 147 were from females. Of the nestling </w:t>
+        <w:t xml:space="preserve"> were from males and 147 were from females. Of the nestling samples, 48 were from day 6 nestlings, 147 were from day 12 nestlings, and </w:t>
+      </w:r>
+      <w:r>
+        <w:t>54</w:t>
+      </w:r>
+      <w:r>
+        <w:t xml:space="preserve"> were from day </w:t>
       </w:r>
       <w:r>
         <w:lastRenderedPageBreak/>
-        <w:t xml:space="preserve">samples, 48 were from day 6 nestlings, 147 were from day 12 nestlings, and </w:t>
-      </w:r>
-      <w:r>
-        <w:t>54</w:t>
-      </w:r>
-      <w:r>
-        <w:t xml:space="preserve"> were from day 15 nestlings.</w:t>
+        <w:t>15 nestlings.</w:t>
       </w:r>
     </w:p>
     <w:p>
@@ -6496,11 +6483,7 @@
         <w:t xml:space="preserve">ledge success was unrelated to the proportion of aquatic insects </w:t>
       </w:r>
       <w:r>
-        <w:t xml:space="preserve">in </w:t>
-      </w:r>
-      <w:r>
-        <w:lastRenderedPageBreak/>
-        <w:t>day 12 nestlings’</w:t>
+        <w:t>in day 12 nestlings’</w:t>
       </w:r>
       <w:r>
         <w:t xml:space="preserve"> </w:t>
@@ -6604,6 +6587,7 @@
         <w:contextualSpacing/>
       </w:pPr>
       <w:r>
+        <w:lastRenderedPageBreak/>
         <w:t xml:space="preserve">Day 15 nestling results closely </w:t>
       </w:r>
       <w:r>
@@ -7210,14 +7194,14 @@
         <w:t xml:space="preserve">that site was </w:t>
       </w:r>
       <w:r>
-        <w:t xml:space="preserve">a </w:t>
+        <w:t>a significant predictor of</w:t>
+      </w:r>
+      <w:r>
+        <w:t xml:space="preserve"> the percent of the diet composed of aquatic insects calculated via </w:t>
       </w:r>
       <w:r>
         <w:lastRenderedPageBreak/>
-        <w:t>significant predictor of</w:t>
-      </w:r>
-      <w:r>
-        <w:t xml:space="preserve"> the percent of the diet composed of aquatic insects calculated via occurrence (</w:t>
+        <w:t>occurrence (</w:t>
       </w:r>
       <w:r>
         <w:t xml:space="preserve">PO: site, </w:t>
@@ -7734,7 +7718,6 @@
         <w:t xml:space="preserve"> </w:t>
       </w:r>
       <w:r>
-        <w:lastRenderedPageBreak/>
         <w:t xml:space="preserve">the proportion of their diets composed </w:t>
       </w:r>
       <w:r>
@@ -7779,6 +7762,7 @@
         </w:rPr>
       </w:pPr>
       <w:r>
+        <w:lastRenderedPageBreak/>
         <w:t>The dietary diversity of adult females did not differ across sites</w:t>
       </w:r>
       <w:r>
@@ -14695,16 +14679,23 @@
           <w:b w:val="0"/>
           <w:bCs/>
         </w:rPr>
-        <w:t xml:space="preserve"> All sequences, metadata, and code are available on GitHub at </w:t>
+        <w:t xml:space="preserve"> All sequences, metadata, and code are available on GitHub at</w:t>
       </w:r>
       <w:r>
         <w:rPr>
           <w:rStyle w:val="Heading1Char"/>
           <w:b w:val="0"/>
           <w:bCs/>
-          <w:highlight w:val="yellow"/>
-        </w:rPr>
-        <w:t>XXXXX</w:t>
+        </w:rPr>
+        <w:t xml:space="preserve"> </w:t>
+      </w:r>
+      <w:r>
+        <w:rPr>
+          <w:rStyle w:val="Heading1Char"/>
+          <w:b w:val="0"/>
+          <w:bCs/>
+        </w:rPr>
+        <w:t>https://github.com/juehling/tres_coi_FINAL</w:t>
       </w:r>
       <w:r>
         <w:rPr>

</xml_diff>

<commit_message>
Made small edits to data accessibility statement in manuscript.
</commit_message>
<xml_diff>
--- a/0_manuscript/Manuscript_FINAL.docx
+++ b/0_manuscript/Manuscript_FINAL.docx
@@ -14679,7 +14679,7 @@
           <w:b w:val="0"/>
           <w:bCs/>
         </w:rPr>
-        <w:t xml:space="preserve"> All sequences, metadata, and code are available on GitHub at</w:t>
+        <w:t xml:space="preserve"> All </w:t>
       </w:r>
       <w:r>
         <w:rPr>
@@ -14687,95 +14687,83 @@
           <w:b w:val="0"/>
           <w:bCs/>
         </w:rPr>
-        <w:t xml:space="preserve"> </w:t>
-      </w:r>
+        <w:t xml:space="preserve">output from </w:t>
+      </w:r>
+      <w:proofErr w:type="spellStart"/>
       <w:r>
         <w:rPr>
           <w:rStyle w:val="Heading1Char"/>
           <w:b w:val="0"/>
           <w:bCs/>
         </w:rPr>
-        <w:t>https://github.com/juehling/tres_coi_FINAL</w:t>
-      </w:r>
+        <w:t>AMPtk</w:t>
+      </w:r>
+      <w:proofErr w:type="spellEnd"/>
       <w:r>
         <w:rPr>
           <w:rStyle w:val="Heading1Char"/>
           <w:b w:val="0"/>
           <w:bCs/>
         </w:rPr>
-        <w:t xml:space="preserve"> and, upon acceptance, will be assigned a permanent DOI using </w:t>
-      </w:r>
-      <w:proofErr w:type="spellStart"/>
+        <w:t xml:space="preserve"> pipeline</w:t>
+      </w:r>
       <w:r>
         <w:rPr>
           <w:rStyle w:val="Heading1Char"/>
           <w:b w:val="0"/>
           <w:bCs/>
         </w:rPr>
-        <w:t>Zenodo</w:t>
-      </w:r>
-      <w:proofErr w:type="spellEnd"/>
+        <w:t>, metadata, and code are available on GitHub at</w:t>
+      </w:r>
       <w:r>
         <w:rPr>
           <w:rStyle w:val="Heading1Char"/>
           <w:b w:val="0"/>
           <w:bCs/>
         </w:rPr>
-        <w:t xml:space="preserve">. Additionally, all </w:t>
-      </w:r>
-      <w:proofErr w:type="spellStart"/>
+        <w:t xml:space="preserve"> </w:t>
+      </w:r>
       <w:r>
         <w:rPr>
           <w:rStyle w:val="Heading1Char"/>
           <w:b w:val="0"/>
           <w:bCs/>
         </w:rPr>
-        <w:t>fastq</w:t>
-      </w:r>
-      <w:proofErr w:type="spellEnd"/>
+        <w:t>https://github.com/juehling/tres_coi_FINAL</w:t>
+      </w:r>
       <w:r>
         <w:rPr>
           <w:rStyle w:val="Heading1Char"/>
           <w:b w:val="0"/>
           <w:bCs/>
         </w:rPr>
-        <w:t xml:space="preserve"> files</w:t>
-      </w:r>
+        <w:t xml:space="preserve"> and, upon acceptance, will be assigned a permanent DOI using </w:t>
+      </w:r>
+      <w:proofErr w:type="spellStart"/>
       <w:r>
         <w:rPr>
           <w:rStyle w:val="Heading1Char"/>
           <w:b w:val="0"/>
           <w:bCs/>
         </w:rPr>
-        <w:t xml:space="preserve"> will be uploaded to NCBI.</w:t>
-      </w:r>
-    </w:p>
-    <w:p>
-      <w:pPr>
-        <w:widowControl w:val="0"/>
-        <w:contextualSpacing/>
+        <w:t>Zenodo</w:t>
+      </w:r>
+      <w:proofErr w:type="spellEnd"/>
+      <w:r>
         <w:rPr>
           <w:rStyle w:val="Heading1Char"/>
           <w:b w:val="0"/>
           <w:bCs/>
         </w:rPr>
-      </w:pPr>
-    </w:p>
-    <w:p>
-      <w:pPr>
-        <w:widowControl w:val="0"/>
-        <w:contextualSpacing/>
+        <w:t>. Additionally,</w:t>
+      </w:r>
+      <w:r>
         <w:rPr>
           <w:rStyle w:val="Heading1Char"/>
           <w:b w:val="0"/>
           <w:bCs/>
         </w:rPr>
-      </w:pPr>
-      <w:r>
-        <w:rPr>
-          <w:rStyle w:val="Heading1Char"/>
-        </w:rPr>
-        <w:t>AUTHOR CONTRIBUTIONS</w:t>
+        <w:t xml:space="preserve"> upon acceptance,</w:t>
       </w:r>
       <w:r>
         <w:rPr>
@@ -14783,41 +14771,41 @@
           <w:b w:val="0"/>
           <w:bCs/>
         </w:rPr>
-        <w:t>: JJU</w:t>
-      </w:r>
+        <w:t xml:space="preserve"> all </w:t>
+      </w:r>
+      <w:proofErr w:type="spellStart"/>
       <w:r>
         <w:rPr>
           <w:rStyle w:val="Heading1Char"/>
           <w:b w:val="0"/>
           <w:bCs/>
         </w:rPr>
-        <w:t>, CCT, and MNV</w:t>
-      </w:r>
+        <w:t>fastq</w:t>
+      </w:r>
+      <w:proofErr w:type="spellEnd"/>
       <w:r>
         <w:rPr>
           <w:rStyle w:val="Heading1Char"/>
           <w:b w:val="0"/>
           <w:bCs/>
         </w:rPr>
-        <w:t xml:space="preserve"> designed the study. JJU, CCT, JLH, PMB, and ASI performed the fieldwork. JJU, JLH, and PMB performed the </w:t>
-      </w:r>
-      <w:proofErr w:type="spellStart"/>
+        <w:t xml:space="preserve"> files</w:t>
+      </w:r>
       <w:r>
         <w:rPr>
           <w:rStyle w:val="Heading1Char"/>
           <w:b w:val="0"/>
           <w:bCs/>
         </w:rPr>
-        <w:t>labwork</w:t>
-      </w:r>
-      <w:proofErr w:type="spellEnd"/>
+        <w:t xml:space="preserve"> will be uploaded to NCBI</w:t>
+      </w:r>
       <w:r>
         <w:rPr>
           <w:rStyle w:val="Heading1Char"/>
           <w:b w:val="0"/>
           <w:bCs/>
         </w:rPr>
-        <w:t>. JJU and CCT designed the data pipeline and performed data analyses, with input from MNV. JJU wrote the paper. All authors provided edits on the paper.</w:t>
+        <w:t>.</w:t>
       </w:r>
     </w:p>
     <w:p>
@@ -14826,28 +14814,19 @@
         <w:contextualSpacing/>
         <w:rPr>
           <w:rStyle w:val="Heading1Char"/>
-        </w:rPr>
-      </w:pPr>
-    </w:p>
-    <w:p>
-      <w:pPr>
+          <w:b w:val="0"/>
+          <w:bCs/>
+        </w:rPr>
+      </w:pPr>
+    </w:p>
+    <w:p>
+      <w:pPr>
+        <w:widowControl w:val="0"/>
+        <w:contextualSpacing/>
         <w:rPr>
           <w:rStyle w:val="Heading1Char"/>
-        </w:rPr>
-      </w:pPr>
-      <w:r>
-        <w:rPr>
-          <w:rStyle w:val="Heading1Char"/>
-        </w:rPr>
-        <w:br w:type="page"/>
-      </w:r>
-    </w:p>
-    <w:p>
-      <w:pPr>
-        <w:widowControl w:val="0"/>
-        <w:contextualSpacing/>
-        <w:rPr>
-          <w:rStyle w:val="Heading1Char"/>
+          <w:b w:val="0"/>
+          <w:bCs/>
         </w:rPr>
         <w:sectPr>
           <w:headerReference w:type="even" r:id="rId8"/>
@@ -14860,6 +14839,54 @@
           <w:docGrid w:linePitch="360"/>
         </w:sectPr>
       </w:pPr>
+      <w:r>
+        <w:rPr>
+          <w:rStyle w:val="Heading1Char"/>
+        </w:rPr>
+        <w:t>AUTHOR CONTRIBUTIONS</w:t>
+      </w:r>
+      <w:r>
+        <w:rPr>
+          <w:rStyle w:val="Heading1Char"/>
+          <w:b w:val="0"/>
+          <w:bCs/>
+        </w:rPr>
+        <w:t>: JJU</w:t>
+      </w:r>
+      <w:r>
+        <w:rPr>
+          <w:rStyle w:val="Heading1Char"/>
+          <w:b w:val="0"/>
+          <w:bCs/>
+        </w:rPr>
+        <w:t>, CCT, and MNV</w:t>
+      </w:r>
+      <w:r>
+        <w:rPr>
+          <w:rStyle w:val="Heading1Char"/>
+          <w:b w:val="0"/>
+          <w:bCs/>
+        </w:rPr>
+        <w:t xml:space="preserve"> designed the study. JJU, CCT, JLH, PMB, and ASI performed the fieldwork. JJU, JLH, and PMB performed the </w:t>
+      </w:r>
+      <w:proofErr w:type="spellStart"/>
+      <w:r>
+        <w:rPr>
+          <w:rStyle w:val="Heading1Char"/>
+          <w:b w:val="0"/>
+          <w:bCs/>
+        </w:rPr>
+        <w:t>labwork</w:t>
+      </w:r>
+      <w:proofErr w:type="spellEnd"/>
+      <w:r>
+        <w:rPr>
+          <w:rStyle w:val="Heading1Char"/>
+          <w:b w:val="0"/>
+          <w:bCs/>
+        </w:rPr>
+        <w:t>. JJU and CCT designed the data pipeline and performed data analyses, with input from MNV. JJU wrote the paper. All authors provided edits on the paper.</w:t>
+      </w:r>
     </w:p>
     <w:p>
       <w:pPr>

</xml_diff>

<commit_message>
Added in data citation to manuscript references.
</commit_message>
<xml_diff>
--- a/0_manuscript/Manuscript_FINAL.docx
+++ b/0_manuscript/Manuscript_FINAL.docx
@@ -11131,6 +11131,66 @@
         <w:t>(2), 217–226. https://doi.org/10.1016/j.envpol.2007.12.003</w:t>
       </w:r>
     </w:p>
+    <w:p/>
+    <w:p>
+      <w:pPr>
+        <w:ind w:left="720" w:hanging="720"/>
+        <w:contextualSpacing/>
+        <w:rPr>
+          <w:color w:val="000000" w:themeColor="text1"/>
+        </w:rPr>
+      </w:pPr>
+      <w:r>
+        <w:rPr>
+          <w:color w:val="000000" w:themeColor="text1"/>
+        </w:rPr>
+        <w:t xml:space="preserve">[dataset] Uehling, J. J., Taff, C. C., Houtz, J. L., Becker, P. M., Injaian, A. S., &amp; Vitousek, M. N. (2022). Data for: </w:t>
+      </w:r>
+      <w:r>
+        <w:rPr>
+          <w:color w:val="000000" w:themeColor="text1"/>
+          <w:shd w:val="clear" w:color="auto" w:fill="FFFFFF"/>
+        </w:rPr>
+        <w:t>Predictors and consequences of diet variation in a declining generalist aerial insectivore.</w:t>
+      </w:r>
+      <w:r>
+        <w:rPr>
+          <w:color w:val="000000" w:themeColor="text1"/>
+          <w:shd w:val="clear" w:color="auto" w:fill="FFFFFF"/>
+        </w:rPr>
+        <w:t xml:space="preserve"> </w:t>
+      </w:r>
+      <w:proofErr w:type="spellStart"/>
+      <w:r>
+        <w:rPr>
+          <w:color w:val="000000" w:themeColor="text1"/>
+          <w:shd w:val="clear" w:color="auto" w:fill="FFFFFF"/>
+        </w:rPr>
+        <w:t>Github</w:t>
+      </w:r>
+      <w:proofErr w:type="spellEnd"/>
+      <w:r>
+        <w:rPr>
+          <w:color w:val="000000" w:themeColor="text1"/>
+          <w:shd w:val="clear" w:color="auto" w:fill="FFFFFF"/>
+        </w:rPr>
+        <w:t xml:space="preserve">: </w:t>
+      </w:r>
+      <w:r>
+        <w:rPr>
+          <w:color w:val="000000" w:themeColor="text1"/>
+          <w:shd w:val="clear" w:color="auto" w:fill="FFFFFF"/>
+        </w:rPr>
+        <w:t>https://github.com/juehling/tres_coi_FINAL</w:t>
+      </w:r>
+      <w:r>
+        <w:rPr>
+          <w:color w:val="000000" w:themeColor="text1"/>
+          <w:shd w:val="clear" w:color="auto" w:fill="FFFFFF"/>
+        </w:rPr>
+        <w:t>. Version 1. DOI to be assigned.</w:t>
+      </w:r>
+    </w:p>
     <w:p>
       <w:pPr>
         <w:pStyle w:val="Bibliography"/>
@@ -11395,6 +11455,7 @@
         <w:contextualSpacing/>
       </w:pPr>
       <w:r>
+        <w:lastRenderedPageBreak/>
         <w:t xml:space="preserve">Forsman, A. M., Hoenig, B. D., Gaspar, S. A., Fischer, J. D., Siegrist, J., &amp; Fraser, K. (2022). Evaluating the impacts of metabarcoding primer selection on DNA characterization of diet in an aerial insectivore, the Purple Martin. </w:t>
       </w:r>
       <w:r>
@@ -11432,7 +11493,6 @@
         <w:contextualSpacing/>
       </w:pPr>
       <w:r>
-        <w:lastRenderedPageBreak/>
         <w:t>Godwin, C. M., Barclay, R. M. R., &amp; Smits, J. E. G. (2019). Tree Swallow (</w:t>
       </w:r>
       <w:r>
@@ -11922,6 +11982,7 @@
       </w:pPr>
       <w:proofErr w:type="spellStart"/>
       <w:r>
+        <w:lastRenderedPageBreak/>
         <w:t>Jesmer</w:t>
       </w:r>
       <w:proofErr w:type="spellEnd"/>
@@ -11971,7 +12032,6 @@
         <w:contextualSpacing/>
       </w:pPr>
       <w:r>
-        <w:lastRenderedPageBreak/>
         <w:t xml:space="preserve">Jump, D. B. (2002). The Biochemistry of n-3 Polyunsaturated Fatty Acids. </w:t>
       </w:r>
       <w:r>
@@ -12493,7 +12553,11 @@
       </w:r>
       <w:proofErr w:type="spellEnd"/>
       <w:r>
-        <w:t xml:space="preserve">-Bennett, D. R., Rodríguez-Herrera, B., Rossiter, S. J., &amp; Clare, E. L. (2020). Wing morphology predicts individual niche specialization in </w:t>
+        <w:t xml:space="preserve">-Bennett, D. R., Rodríguez-Herrera, B., Rossiter, S. J., &amp; Clare, E. L. (2020). Wing morphology predicts individual niche </w:t>
+      </w:r>
+      <w:r>
+        <w:lastRenderedPageBreak/>
+        <w:t xml:space="preserve">specialization in </w:t>
       </w:r>
       <w:proofErr w:type="spellStart"/>
       <w:r>
@@ -12575,7 +12639,6 @@
         <w:contextualSpacing/>
       </w:pPr>
       <w:r>
-        <w:lastRenderedPageBreak/>
         <w:t xml:space="preserve">Marchetti, K., Price, T., &amp; Richman, A. (1995). Correlates of Wing Morphology with Foraging </w:t>
       </w:r>
       <w:proofErr w:type="spellStart"/>
@@ -13208,6 +13271,7 @@
         <w:contextualSpacing/>
       </w:pPr>
       <w:r>
+        <w:lastRenderedPageBreak/>
         <w:t xml:space="preserve">Pierce, B. J., &amp; McWilliams, S. R. (2014). The Fat of the Matter: How Dietary Fatty Acids Can Affect Exercise Performance. </w:t>
       </w:r>
       <w:r>
@@ -13246,7 +13310,6 @@
       </w:pPr>
       <w:proofErr w:type="spellStart"/>
       <w:r>
-        <w:lastRenderedPageBreak/>
         <w:t>Piñol</w:t>
       </w:r>
       <w:proofErr w:type="spellEnd"/>
@@ -13772,6 +13835,7 @@
         <w:contextualSpacing/>
       </w:pPr>
       <w:r>
+        <w:lastRenderedPageBreak/>
         <w:t xml:space="preserve">Spiller, K. J., &amp; </w:t>
       </w:r>
       <w:proofErr w:type="spellStart"/>
@@ -13818,7 +13882,6 @@
       </w:pPr>
       <w:proofErr w:type="spellStart"/>
       <w:r>
-        <w:lastRenderedPageBreak/>
         <w:t>Svanbäck</w:t>
       </w:r>
       <w:proofErr w:type="spellEnd"/>
@@ -14236,6 +14299,7 @@
       <w:pPr>
         <w:pStyle w:val="Bibliography"/>
         <w:spacing w:line="240" w:lineRule="auto"/>
+        <w:ind w:left="0" w:firstLine="0"/>
         <w:contextualSpacing/>
       </w:pPr>
     </w:p>
@@ -14254,7 +14318,11 @@
       </w:r>
       <w:proofErr w:type="spellEnd"/>
       <w:r>
-        <w:t xml:space="preserve">, D. R., Stedman, J. M., Zimmer, C., Salzman, T. C., &amp; Winkler, D. W. (2018). The lingering impact of stress: Brief acute glucocorticoid exposure has sustained, dose-dependent effects on reproduction. </w:t>
+        <w:t xml:space="preserve">, D. R., Stedman, J. M., Zimmer, C., Salzman, T. C., &amp; Winkler, D. W. (2018). The lingering impact of stress: Brief acute glucocorticoid </w:t>
+      </w:r>
+      <w:r>
+        <w:lastRenderedPageBreak/>
+        <w:t xml:space="preserve">exposure has sustained, dose-dependent effects on reproduction. </w:t>
       </w:r>
       <w:r>
         <w:rPr>
@@ -14449,13 +14517,7 @@
       <w:pPr>
         <w:pStyle w:val="Bibliography"/>
         <w:spacing w:line="240" w:lineRule="auto"/>
-        <w:contextualSpacing/>
-      </w:pPr>
-    </w:p>
-    <w:p>
-      <w:pPr>
-        <w:pStyle w:val="Bibliography"/>
-        <w:spacing w:line="240" w:lineRule="auto"/>
+        <w:ind w:left="0" w:firstLine="0"/>
         <w:contextualSpacing/>
       </w:pPr>
     </w:p>

</xml_diff>